<commit_message>
add some notes for memory exchange
</commit_message>
<xml_diff>
--- a/java/hsqldb-2.4.0/阅读.docx
+++ b/java/hsqldb-2.4.0/阅读.docx
@@ -1059,9 +1059,6 @@
     <w:p>
       <w:pPr>
         <w:pStyle w:val="1"/>
-        <w:rPr>
-          <w:rFonts w:hint="eastAsia"/>
-        </w:rPr>
       </w:pPr>
       <w:r>
         <w:rPr>
@@ -1279,9 +1276,6 @@
     <w:p>
       <w:pPr>
         <w:pStyle w:val="1"/>
-        <w:rPr>
-          <w:rFonts w:hint="eastAsia"/>
-        </w:rPr>
       </w:pPr>
       <w:r>
         <w:rPr>
@@ -1349,11 +1343,6 @@
       </w:r>
     </w:p>
     <w:p>
-      <w:pPr>
-        <w:rPr>
-          <w:rFonts w:hint="eastAsia"/>
-        </w:rPr>
-      </w:pPr>
       <w:r>
         <w:t>RowStoreAVLDisk.</w:t>
       </w:r>
@@ -1371,11 +1360,6 @@
       </w:r>
     </w:p>
     <w:p>
-      <w:pPr>
-        <w:rPr>
-          <w:rFonts w:hint="eastAsia"/>
-        </w:rPr>
-      </w:pPr>
       <w:r>
         <w:t>text table RowStoreAVLDiskData-&gt;getNewCachedObject</w:t>
       </w:r>
@@ -1484,11 +1468,6 @@
       </w:r>
     </w:p>
     <w:p>
-      <w:pPr>
-        <w:rPr>
-          <w:rFonts w:hint="eastAsia"/>
-        </w:rPr>
-      </w:pPr>
       <w:r>
         <w:rPr>
           <w:rFonts w:hint="eastAsia"/>
@@ -1530,11 +1509,6 @@
     </w:p>
     <w:p/>
     <w:p>
-      <w:pPr>
-        <w:rPr>
-          <w:rFonts w:hint="eastAsia"/>
-        </w:rPr>
-      </w:pPr>
       <w:r>
         <w:t>SchemaObject-&gt;Index-&gt;IndexAVL-&gt;IndexAVLMemory</w:t>
       </w:r>
@@ -1586,21 +1560,11 @@
       </w:r>
     </w:p>
     <w:p>
-      <w:pPr>
-        <w:rPr>
-          <w:rFonts w:hint="eastAsia"/>
-        </w:rPr>
-      </w:pPr>
       <w:r>
         <w:t>Cached table/Text table-&gt;IndexAVL</w:t>
       </w:r>
     </w:p>
     <w:p>
-      <w:pPr>
-        <w:rPr>
-          <w:rFonts w:hint="eastAsia"/>
-        </w:rPr>
-      </w:pPr>
       <w:r>
         <w:t>IndexAVL</w:t>
       </w:r>
@@ -1627,163 +1591,6 @@
           <w:rFonts w:hint="eastAsia"/>
         </w:rPr>
         <w:t>的方式保存了表的列信息？？</w:t>
-      </w:r>
-    </w:p>
-    <w:p>
-      <w:pPr>
-        <w:pStyle w:val="1"/>
-        <w:rPr>
-          <w:rFonts w:hint="eastAsia"/>
-        </w:rPr>
-      </w:pPr>
-      <w:r>
-        <w:rPr>
-          <w:rFonts w:hint="eastAsia"/>
-        </w:rPr>
-        <w:t>T</w:t>
-      </w:r>
-      <w:r>
-        <w:t>able</w:t>
-      </w:r>
-    </w:p>
-    <w:p>
-      <w:r>
-        <w:rPr>
-          <w:rFonts w:hint="eastAsia"/>
-        </w:rPr>
-        <w:t>C</w:t>
-      </w:r>
-      <w:r>
-        <w:t>loneable-&gt;TableBase-&gt;Table-&gt;TableDerived/ TextTable</w:t>
-      </w:r>
-    </w:p>
-    <w:p>
-      <w:r>
-        <w:t>SchemaObject-&gt;Table</w:t>
-      </w:r>
-      <w:r>
-        <w:t xml:space="preserve">  </w:t>
-      </w:r>
-    </w:p>
-    <w:p/>
-    <w:p>
-      <w:r>
-        <w:t>c</w:t>
-      </w:r>
-      <w:r>
-        <w:t>s</w:t>
-      </w:r>
-      <w:r>
-        <w:rPr>
-          <w:rFonts w:hint="eastAsia"/>
-        </w:rPr>
-        <w:t>变量是s</w:t>
-      </w:r>
-      <w:r>
-        <w:t>tatement</w:t>
-      </w:r>
-    </w:p>
-    <w:p>
-      <w:r>
-        <w:t>S</w:t>
-      </w:r>
-      <w:r>
-        <w:rPr>
-          <w:rFonts w:hint="eastAsia"/>
-        </w:rPr>
-        <w:t>ta</w:t>
-      </w:r>
-      <w:r>
-        <w:t>tementschema</w:t>
-      </w:r>
-      <w:r>
-        <w:rPr>
-          <w:rFonts w:hint="eastAsia"/>
-        </w:rPr>
-        <w:t>是对D</w:t>
-      </w:r>
-      <w:r>
-        <w:t>DL</w:t>
-      </w:r>
-      <w:r>
-        <w:rPr>
-          <w:rFonts w:hint="eastAsia"/>
-        </w:rPr>
-        <w:t>的实现，比如c</w:t>
-      </w:r>
-      <w:r>
-        <w:t>reate table</w:t>
-      </w:r>
-      <w:r>
-        <w:rPr>
-          <w:rFonts w:hint="eastAsia"/>
-        </w:rPr>
-        <w:t>在e</w:t>
-      </w:r>
-      <w:r>
-        <w:t>xecute(Session)</w:t>
-      </w:r>
-      <w:r>
-        <w:rPr>
-          <w:rFonts w:hint="eastAsia"/>
-        </w:rPr>
-        <w:t>中</w:t>
-      </w:r>
-    </w:p>
-    <w:p>
-      <w:r>
-        <w:t xml:space="preserve">Mode </w:t>
-      </w:r>
-      <w:r>
-        <w:t>0 UPDATECOUNT</w:t>
-      </w:r>
-      <w:r>
-        <w:rPr>
-          <w:rFonts w:hint="eastAsia"/>
-        </w:rPr>
-        <w:t>,</w:t>
-      </w:r>
-      <w:r>
-        <w:t xml:space="preserve"> 34 EXECUTEDIRECT</w:t>
-      </w:r>
-    </w:p>
-    <w:p/>
-    <w:p>
-      <w:r>
-        <w:t>Row</w:t>
-      </w:r>
-      <w:r>
-        <w:rPr>
-          <w:rFonts w:hint="eastAsia"/>
-        </w:rPr>
-        <w:t>里会有</w:t>
-      </w:r>
-      <w:r>
-        <w:t>NodeAVL nPrimaryNode</w:t>
-      </w:r>
-      <w:r>
-        <w:rPr>
-          <w:rFonts w:hint="eastAsia"/>
-        </w:rPr>
-        <w:t>，而N</w:t>
-      </w:r>
-      <w:r>
-        <w:t>odeAVL</w:t>
-      </w:r>
-      <w:r>
-        <w:rPr>
-          <w:rFonts w:hint="eastAsia"/>
-        </w:rPr>
-        <w:t>又有</w:t>
-      </w:r>
-      <w:r>
-        <w:rPr>
-          <w:rFonts w:hint="eastAsia"/>
-        </w:rPr>
-        <w:t>r</w:t>
-      </w:r>
-      <w:r>
-        <w:t>ow</w:t>
       </w:r>
     </w:p>
     <w:p>
@@ -1794,62 +1601,161 @@
         <w:rPr>
           <w:rFonts w:hint="eastAsia"/>
         </w:rPr>
+        <w:t>T</w:t>
+      </w:r>
+      <w:r>
+        <w:t>able</w:t>
+      </w:r>
+    </w:p>
+    <w:p>
+      <w:r>
+        <w:rPr>
+          <w:rFonts w:hint="eastAsia"/>
+        </w:rPr>
+        <w:t>C</w:t>
+      </w:r>
+      <w:r>
+        <w:t>loneable-&gt;TableBase-&gt;Table-&gt;TableDerived/ TextTable</w:t>
+      </w:r>
+    </w:p>
+    <w:p>
+      <w:r>
+        <w:t>SchemaObject-&gt;Table</w:t>
+      </w:r>
+      <w:r>
+        <w:t xml:space="preserve">  </w:t>
+      </w:r>
+    </w:p>
+    <w:p/>
+    <w:p>
+      <w:r>
+        <w:t>c</w:t>
+      </w:r>
+      <w:r>
+        <w:t>s</w:t>
+      </w:r>
+      <w:r>
+        <w:rPr>
+          <w:rFonts w:hint="eastAsia"/>
+        </w:rPr>
+        <w:t>变量是s</w:t>
+      </w:r>
+      <w:r>
+        <w:t>tatement</w:t>
+      </w:r>
+    </w:p>
+    <w:p>
+      <w:r>
+        <w:t>S</w:t>
+      </w:r>
+      <w:r>
+        <w:rPr>
+          <w:rFonts w:hint="eastAsia"/>
+        </w:rPr>
+        <w:t>ta</w:t>
+      </w:r>
+      <w:r>
+        <w:t>tementschema</w:t>
+      </w:r>
+      <w:r>
+        <w:rPr>
+          <w:rFonts w:hint="eastAsia"/>
+        </w:rPr>
+        <w:t>是对D</w:t>
+      </w:r>
+      <w:r>
+        <w:t>DL</w:t>
+      </w:r>
+      <w:r>
+        <w:rPr>
+          <w:rFonts w:hint="eastAsia"/>
+        </w:rPr>
+        <w:t>的实现，比如c</w:t>
+      </w:r>
+      <w:r>
+        <w:t>reate table</w:t>
+      </w:r>
+      <w:r>
+        <w:rPr>
+          <w:rFonts w:hint="eastAsia"/>
+        </w:rPr>
+        <w:t>在e</w:t>
+      </w:r>
+      <w:r>
+        <w:t>xecute(Session)</w:t>
+      </w:r>
+      <w:r>
+        <w:rPr>
+          <w:rFonts w:hint="eastAsia"/>
+        </w:rPr>
+        <w:t>中</w:t>
+      </w:r>
+    </w:p>
+    <w:p>
+      <w:r>
+        <w:t xml:space="preserve">Mode </w:t>
+      </w:r>
+      <w:r>
+        <w:t>0 UPDATECOUNT</w:t>
+      </w:r>
+      <w:r>
+        <w:rPr>
+          <w:rFonts w:hint="eastAsia"/>
+        </w:rPr>
+        <w:t>,</w:t>
+      </w:r>
+      <w:r>
+        <w:t xml:space="preserve"> 34 EXECUTEDIRECT</w:t>
+      </w:r>
+    </w:p>
+    <w:p/>
+    <w:p>
+      <w:r>
+        <w:t>Row</w:t>
+      </w:r>
+      <w:r>
+        <w:rPr>
+          <w:rFonts w:hint="eastAsia"/>
+        </w:rPr>
+        <w:t>里会有</w:t>
+      </w:r>
+      <w:r>
+        <w:t>NodeAVL nPrimaryNode</w:t>
+      </w:r>
+      <w:r>
+        <w:rPr>
+          <w:rFonts w:hint="eastAsia"/>
+        </w:rPr>
+        <w:t>，而N</w:t>
+      </w:r>
+      <w:r>
+        <w:t>odeAVL</w:t>
+      </w:r>
+      <w:r>
+        <w:rPr>
+          <w:rFonts w:hint="eastAsia"/>
+        </w:rPr>
+        <w:t>又有</w:t>
+      </w:r>
+      <w:r>
+        <w:rPr>
+          <w:rFonts w:hint="eastAsia"/>
+        </w:rPr>
+        <w:t>r</w:t>
+      </w:r>
+      <w:r>
+        <w:t>ow</w:t>
+      </w:r>
+    </w:p>
+    <w:p>
+      <w:pPr>
+        <w:pStyle w:val="1"/>
+      </w:pPr>
+      <w:r>
+        <w:rPr>
+          <w:rFonts w:hint="eastAsia"/>
+        </w:rPr>
         <w:t>插入的过程</w:t>
-      </w:r>
-    </w:p>
-    <w:p>
-      <w:pPr>
-        <w:pStyle w:val="2"/>
-        <w:rPr>
-          <w:rFonts w:hint="eastAsia"/>
-        </w:rPr>
-      </w:pPr>
-      <w:r>
-        <w:rPr>
-          <w:rFonts w:hint="eastAsia"/>
-        </w:rPr>
-        <w:t>M</w:t>
-      </w:r>
-      <w:r>
-        <w:t>emory Table</w:t>
-      </w:r>
-    </w:p>
-    <w:p>
-      <w:pPr>
-        <w:ind w:left="420" w:hanging="420"/>
-        <w:rPr>
-          <w:rFonts w:hint="eastAsia"/>
-        </w:rPr>
-      </w:pPr>
-      <w:r>
-        <w:t>Table.insertSingleRow-&gt;RowStoreAVLMemory.getNewCachedObject-&gt;new RowAVL-&gt;RowAVL.setNewNodes-&gt;new NodeAVL-&gt;Table.insertSingleRow-&gt;</w:t>
-      </w:r>
-      <w:r>
-        <w:t xml:space="preserve"> </w:t>
-      </w:r>
-      <w:r>
-        <w:t>Session.addInsertAction-&gt;TransactionManager2PL.addInsertAction-&gt;RowStoreAVL.insertRow-&gt;Row</w:t>
-      </w:r>
-      <w:r>
-        <w:rPr>
-          <w:rFonts w:hint="eastAsia"/>
-        </w:rPr>
-        <w:t>S</w:t>
-      </w:r>
-      <w:r>
-        <w:t>toreAVL.indexRow-&gt;IndexAVL</w:t>
-      </w:r>
-      <w:r>
-        <w:rPr>
-          <w:rFonts w:hint="eastAsia"/>
-        </w:rPr>
-        <w:t>Me</w:t>
-      </w:r>
-      <w:r>
-        <w:t>mory</w:t>
-      </w:r>
-      <w:r>
-        <w:t>.insert</w:t>
       </w:r>
     </w:p>
     <w:p>
@@ -1860,97 +1766,140 @@
         <w:rPr>
           <w:rFonts w:hint="eastAsia"/>
         </w:rPr>
-        <w:t>C</w:t>
-      </w:r>
-      <w:r>
-        <w:t>ached Table</w:t>
-      </w:r>
-    </w:p>
-    <w:p>
-      <w:r>
-        <w:t>Table.insertSingleRow-&gt;</w:t>
-      </w:r>
-      <w:r>
-        <w:t>RowStoreAVLDisk.getNewCachedObject-&gt;new RowAVLDisk-&gt;RowAVLDisk.setNewNodes-&gt; new NodeAVLDisk</w:t>
-      </w:r>
-      <w:r>
-        <w:rPr>
-          <w:rFonts w:hint="eastAsia"/>
-        </w:rPr>
-        <w:t>-&gt;</w:t>
-      </w:r>
-      <w:r>
-        <w:t xml:space="preserve"> </w:t>
-      </w:r>
-      <w:r>
-        <w:t>RowStoreAVLDisk.getNewCachedObject</w:t>
-      </w:r>
-      <w:r>
-        <w:rPr>
-          <w:rFonts w:hint="eastAsia"/>
-        </w:rPr>
-        <w:t>-</w:t>
-      </w:r>
-      <w:r>
-        <w:t>&gt;RowStoreAVLDisk.add-&gt;</w:t>
-      </w:r>
-      <w:r>
-        <w:rPr>
-          <w:rFonts w:hint="eastAsia"/>
-        </w:rPr>
-        <w:t>D</w:t>
-      </w:r>
-      <w:r>
-        <w:t>ataFileCache</w:t>
-      </w:r>
-      <w:r>
-        <w:t>.add</w:t>
-      </w:r>
-      <w:r>
-        <w:rPr>
-          <w:rFonts w:hint="eastAsia"/>
-        </w:rPr>
-        <w:t>-</w:t>
-      </w:r>
-      <w:r>
-        <w:t>&gt;Cache.put-&gt;</w:t>
-      </w:r>
-      <w:r>
-        <w:rPr>
-          <w:rFonts w:hint="eastAsia"/>
-        </w:rPr>
-        <w:t>c</w:t>
-      </w:r>
-      <w:r>
-        <w:t>ache</w:t>
-      </w:r>
-      <w:r>
-        <w:rPr>
-          <w:rFonts w:hint="eastAsia"/>
-        </w:rPr>
-        <w:t>.</w:t>
-      </w:r>
-      <w:r>
-        <w:t>putNoCheck-&gt;BaseHashMap.addOrReomveOjbect</w:t>
-      </w:r>
-    </w:p>
-    <w:p/>
+        <w:t>M</w:t>
+      </w:r>
+      <w:r>
+        <w:t>emory Table</w:t>
+      </w:r>
+    </w:p>
     <w:p>
       <w:pPr>
         <w:ind w:left="420" w:hanging="420"/>
       </w:pPr>
       <w:r>
-        <w:rPr>
-          <w:rFonts w:hint="eastAsia"/>
-        </w:rPr>
-        <w:t>还要在</w:t>
-      </w:r>
-    </w:p>
+        <w:t>Table.insertSingleRow-&gt;RowStoreAVLMemory.getNewCachedObject-&gt;new RowAVL-&gt;RowAVL.setNewNodes-&gt;new NodeAVL-&gt;Table.insertSingleRow-&gt;</w:t>
+      </w:r>
+      <w:r>
+        <w:t xml:space="preserve"> </w:t>
+      </w:r>
+      <w:r>
+        <w:t>Session.addInsertAction-&gt;TransactionManager2PL.addInsertAction-&gt;RowStoreAVL.insertRow-&gt;Row</w:t>
+      </w:r>
+      <w:r>
+        <w:rPr>
+          <w:rFonts w:hint="eastAsia"/>
+        </w:rPr>
+        <w:t>S</w:t>
+      </w:r>
+      <w:r>
+        <w:t>toreAVL.indexRow-&gt;IndexAVL</w:t>
+      </w:r>
+      <w:r>
+        <w:rPr>
+          <w:rFonts w:hint="eastAsia"/>
+        </w:rPr>
+        <w:t>Me</w:t>
+      </w:r>
+      <w:r>
+        <w:t>mory.insert</w:t>
+      </w:r>
+    </w:p>
+    <w:p>
+      <w:pPr>
+        <w:pStyle w:val="2"/>
+      </w:pPr>
+      <w:r>
+        <w:rPr>
+          <w:rFonts w:hint="eastAsia"/>
+        </w:rPr>
+        <w:t>C</w:t>
+      </w:r>
+      <w:r>
+        <w:t>ached Table</w:t>
+      </w:r>
+    </w:p>
+    <w:p>
+      <w:r>
+        <w:t>Table.insertSingleRow-&gt;RowStoreAVLDisk.getNewCachedObject-&gt;new RowAVLDisk-&gt;RowAVLDisk.setNewNodes-&gt; new NodeAVLDisk</w:t>
+      </w:r>
+      <w:r>
+        <w:rPr>
+          <w:rFonts w:hint="eastAsia"/>
+        </w:rPr>
+        <w:t>-&gt;</w:t>
+      </w:r>
+      <w:r>
+        <w:t xml:space="preserve"> </w:t>
+      </w:r>
+      <w:r>
+        <w:t>RowStoreAVLDisk.getNewCachedObject</w:t>
+      </w:r>
+      <w:r>
+        <w:rPr>
+          <w:rFonts w:hint="eastAsia"/>
+        </w:rPr>
+        <w:t>-</w:t>
+      </w:r>
+      <w:r>
+        <w:t>&gt;RowStoreAVLDisk.add-&gt;</w:t>
+      </w:r>
+      <w:r>
+        <w:rPr>
+          <w:rFonts w:hint="eastAsia"/>
+        </w:rPr>
+        <w:t>D</w:t>
+      </w:r>
+      <w:r>
+        <w:t>ataFileCache</w:t>
+      </w:r>
+      <w:r>
+        <w:t>.add</w:t>
+      </w:r>
+      <w:r>
+        <w:rPr>
+          <w:rFonts w:hint="eastAsia"/>
+        </w:rPr>
+        <w:t>-</w:t>
+      </w:r>
+      <w:r>
+        <w:t>&gt;Cache.put-&gt;</w:t>
+      </w:r>
+      <w:r>
+        <w:rPr>
+          <w:rFonts w:hint="eastAsia"/>
+        </w:rPr>
+        <w:t>c</w:t>
+      </w:r>
+      <w:r>
+        <w:t>ache</w:t>
+      </w:r>
+      <w:r>
+        <w:rPr>
+          <w:rFonts w:hint="eastAsia"/>
+        </w:rPr>
+        <w:t>.</w:t>
+      </w:r>
+      <w:r>
+        <w:t>putNoCheck-&gt;BaseHashMap.addOrReomveOjbect</w:t>
+      </w:r>
+    </w:p>
+    <w:p/>
     <w:p>
       <w:pPr>
         <w:ind w:left="420" w:hanging="420"/>
       </w:pPr>
       <w:r>
+        <w:rPr>
+          <w:rFonts w:hint="eastAsia"/>
+        </w:rPr>
+        <w:t>还要在</w:t>
+      </w:r>
+    </w:p>
+    <w:p>
+      <w:pPr>
+        <w:ind w:left="420" w:hanging="420"/>
+      </w:pPr>
+      <w:r>
         <w:t>Session.addInsertAction-&gt;TransactionManager2PL.addInsertAction-&gt;RowStoreAVLDisk.insertRow-&gt;Row</w:t>
       </w:r>
       <w:r>
@@ -1962,6 +1911,237 @@
       <w:r>
         <w:t>toreAVL.indexRow-&gt;IndexAVL.insert</w:t>
       </w:r>
+    </w:p>
+    <w:p>
+      <w:pPr>
+        <w:ind w:left="420" w:hanging="420"/>
+      </w:pPr>
+      <w:r>
+        <w:lastRenderedPageBreak/>
+        <w:t>Session.executeCompiledStatement-&gt;StatementDMQL.execute-&gt;StatementInsert.getResult-&gt;Table.getRowStore-&gt;PersistenStoreCollectionDatabase.getStore</w:t>
+      </w:r>
+      <w:r>
+        <w:t xml:space="preserve"> </w:t>
+      </w:r>
+      <w:r>
+        <w:rPr>
+          <w:rFonts w:hint="eastAsia"/>
+        </w:rPr>
+        <w:t>这里如果之前表没有s</w:t>
+      </w:r>
+      <w:r>
+        <w:t>tore</w:t>
+      </w:r>
+      <w:r>
+        <w:rPr>
+          <w:rFonts w:hint="eastAsia"/>
+        </w:rPr>
+        <w:t>，那么会将返回的s</w:t>
+      </w:r>
+      <w:r>
+        <w:t>tore</w:t>
+      </w:r>
+      <w:r>
+        <w:rPr>
+          <w:rFonts w:hint="eastAsia"/>
+        </w:rPr>
+        <w:t>和t</w:t>
+      </w:r>
+      <w:r>
+        <w:t>able</w:t>
+      </w:r>
+      <w:r>
+        <w:rPr>
+          <w:rFonts w:hint="eastAsia"/>
+        </w:rPr>
+        <w:t>关联</w:t>
+      </w:r>
+      <w:r>
+        <w:t>-&gt;Logger.newStore</w:t>
+      </w:r>
+      <w:r>
+        <w:rPr>
+          <w:rFonts w:hint="eastAsia"/>
+        </w:rPr>
+        <w:t>这里会n</w:t>
+      </w:r>
+      <w:r>
+        <w:t>ew RowStoreAVLDisk</w:t>
+      </w:r>
+      <w:r>
+        <w:t>-&gt;Logger.getCache-&gt;Log.getCached-&gt;new DataFileCache</w:t>
+      </w:r>
+    </w:p>
+    <w:p>
+      <w:pPr>
+        <w:ind w:left="420" w:hanging="420"/>
+      </w:pPr>
+      <w:r>
+        <w:rPr>
+          <w:rFonts w:hint="eastAsia"/>
+        </w:rPr>
+        <w:t>随后</w:t>
+      </w:r>
+      <w:r>
+        <w:t>cache.open-&gt;DataFileCache.open-&gt;RAFile.newScaledRAFile-&gt;new RAFileHybrid-&gt;new java.io.File(name)</w:t>
+      </w:r>
+      <w:r>
+        <w:rPr>
+          <w:rFonts w:hint="eastAsia"/>
+        </w:rPr>
+        <w:t>返回到S</w:t>
+      </w:r>
+      <w:r>
+        <w:t>tatementInsert.getResult-&gt;StatementDML.insertSingleRow-&gt;</w:t>
+      </w:r>
+      <w:r>
+        <w:rPr>
+          <w:rFonts w:hint="eastAsia"/>
+        </w:rPr>
+        <w:t>接上面插入过程</w:t>
+      </w:r>
+    </w:p>
+    <w:p>
+      <w:pPr>
+        <w:ind w:left="420" w:hanging="420"/>
+      </w:pPr>
+      <w:r>
+        <w:rPr>
+          <w:rFonts w:hint="eastAsia"/>
+        </w:rPr>
+        <w:t>D</w:t>
+      </w:r>
+      <w:r>
+        <w:t>ataFileCache.open</w:t>
+      </w:r>
+      <w:r>
+        <w:rPr>
+          <w:rFonts w:hint="eastAsia"/>
+        </w:rPr>
+        <w:t>还会写入一些文件基本的元信息</w:t>
+      </w:r>
+    </w:p>
+    <w:p>
+      <w:pPr>
+        <w:ind w:left="420" w:hanging="420"/>
+      </w:pPr>
+    </w:p>
+    <w:p>
+      <w:pPr>
+        <w:ind w:left="420" w:hanging="420"/>
+      </w:pPr>
+      <w:r>
+        <w:t>Database.close-&gt;Logger.close-&gt;Log.close-&gt;DataFileCache.close-&gt;DataFileCache.reset-&gt;</w:t>
+      </w:r>
+      <w:r>
+        <w:t>Ca</w:t>
+      </w:r>
+      <w:r>
+        <w:t>che.</w:t>
+      </w:r>
+      <w:r>
+        <w:t xml:space="preserve">saveAll </w:t>
+      </w:r>
+      <w:r>
+        <w:rPr>
+          <w:rFonts w:hint="eastAsia"/>
+        </w:rPr>
+        <w:t>利用</w:t>
+      </w:r>
+      <w:r>
+        <w:t>Cache.objectIterator</w:t>
+      </w:r>
+      <w:r>
+        <w:rPr>
+          <w:rFonts w:hint="eastAsia"/>
+        </w:rPr>
+        <w:t>来获得未保存的对象</w:t>
+      </w:r>
+      <w:r>
+        <w:rPr>
+          <w:rFonts w:hint="eastAsia"/>
+        </w:rPr>
+        <w:t>-</w:t>
+      </w:r>
+      <w:r>
+        <w:t>&gt;Cache.</w:t>
+      </w:r>
+      <w:r>
+        <w:t>saveRows</w:t>
+      </w:r>
+      <w:r>
+        <w:t>-&gt;DataFileCache.saveRows-&gt;DataFileCache.saveRowNoLock</w:t>
+      </w:r>
+      <w:r>
+        <w:rPr>
+          <w:rFonts w:hint="eastAsia"/>
+        </w:rPr>
+        <w:t>-&gt;</w:t>
+      </w:r>
+      <w:r>
+        <w:t xml:space="preserve">RowAVLDisk.write-&gt;RowAVLDisk.writeNodes </w:t>
+      </w:r>
+      <w:r>
+        <w:rPr>
+          <w:rFonts w:hint="eastAsia"/>
+        </w:rPr>
+        <w:t>这些应该都是写到H</w:t>
+      </w:r>
+      <w:r>
+        <w:t>sqlByteArrayOutputStream</w:t>
+      </w:r>
+      <w:r>
+        <w:rPr>
+          <w:rFonts w:hint="eastAsia"/>
+        </w:rPr>
+        <w:t>的b</w:t>
+      </w:r>
+      <w:r>
+        <w:t>uffer,</w:t>
+      </w:r>
+      <w:r>
+        <w:rPr>
+          <w:rFonts w:hint="eastAsia"/>
+        </w:rPr>
+        <w:t>最后用d</w:t>
+      </w:r>
+      <w:r>
+        <w:t>ataFile.write</w:t>
+      </w:r>
+      <w:r>
+        <w:rPr>
+          <w:rFonts w:hint="eastAsia"/>
+        </w:rPr>
+        <w:t>把b</w:t>
+      </w:r>
+      <w:r>
+        <w:t>uffer</w:t>
+      </w:r>
+      <w:r>
+        <w:rPr>
+          <w:rFonts w:hint="eastAsia"/>
+        </w:rPr>
+        <w:t>的数据写到文件</w:t>
+      </w:r>
+    </w:p>
+    <w:p>
+      <w:pPr>
+        <w:ind w:left="420" w:hanging="420"/>
+        <w:rPr>
+          <w:rFonts w:hint="eastAsia"/>
+        </w:rPr>
+      </w:pPr>
+      <w:r>
+        <w:t>DataFileCache.reset</w:t>
+      </w:r>
+      <w:r>
+        <w:rPr>
+          <w:rFonts w:hint="eastAsia"/>
+        </w:rPr>
+        <w:t>还会在数据后面写入一些信息</w:t>
+      </w:r>
+      <w:bookmarkStart w:id="0" w:name="_GoBack"/>
+      <w:bookmarkEnd w:id="0"/>
     </w:p>
     <w:p>
       <w:pPr>
@@ -1971,7 +2151,6 @@
         <w:rPr>
           <w:rFonts w:hint="eastAsia"/>
         </w:rPr>
-        <w:lastRenderedPageBreak/>
         <w:t>T</w:t>
       </w:r>
       <w:r>
@@ -1983,34 +2162,13 @@
         <w:ind w:left="420" w:hanging="420"/>
       </w:pPr>
       <w:r>
-        <w:t>Table</w:t>
-      </w:r>
-      <w:r>
-        <w:t>(TextTable)</w:t>
-      </w:r>
-      <w:r>
-        <w:t>.insertSingleRow-&gt;RowStoreAVLMemory.getNewCachedObject-&gt;new RowAVL</w:t>
-      </w:r>
-      <w:r>
-        <w:t>DiskData</w:t>
-      </w:r>
-      <w:r>
-        <w:t>-&gt;RowAVL</w:t>
-      </w:r>
-      <w:r>
-        <w:t>DiskData</w:t>
-      </w:r>
-      <w:r>
-        <w:t>.setNewNodes-&gt;new NodeAVL-&gt;</w:t>
+        <w:t>Table(TextTable).insertSingleRow-&gt;RowStoreAVLMemory.getNewCachedObject-&gt;new RowAVLDiskData-&gt;RowAVLDiskData.setNewNodes-&gt;new NodeAVL-&gt;</w:t>
       </w:r>
       <w:r>
         <w:t xml:space="preserve"> </w:t>
       </w:r>
       <w:r>
-        <w:t>RowStoreAVLMemory.getNewCachedObject</w:t>
-      </w:r>
-      <w:r>
-        <w:t>-&gt;RowStoreAVLDiskData.add</w:t>
+        <w:t>RowStoreAVLMemory.getNewCachedObject-&gt;RowStoreAVLDiskData.add</w:t>
       </w:r>
       <w:r>
         <w:rPr>
@@ -2036,9 +2194,6 @@
     <w:p>
       <w:pPr>
         <w:ind w:left="420" w:hanging="420"/>
-        <w:rPr>
-          <w:rFonts w:hint="eastAsia"/>
-        </w:rPr>
       </w:pPr>
       <w:r>
         <w:t>Table.insertSingleRow-&gt;</w:t>
@@ -2069,9 +2224,6 @@
     <w:p>
       <w:pPr>
         <w:ind w:left="420" w:hanging="420"/>
-        <w:rPr>
-          <w:rFonts w:hint="eastAsia"/>
-        </w:rPr>
       </w:pPr>
       <w:r>
         <w:rPr>
@@ -2106,8 +2258,42 @@
         </w:rPr>
         <w:t>常量定义</w:t>
       </w:r>
-      <w:bookmarkStart w:id="0" w:name="_GoBack"/>
-      <w:bookmarkEnd w:id="0"/>
+    </w:p>
+    <w:p>
+      <w:pPr>
+        <w:ind w:left="420" w:hanging="420"/>
+      </w:pPr>
+    </w:p>
+    <w:p>
+      <w:pPr>
+        <w:ind w:left="420" w:hanging="420"/>
+      </w:pPr>
+      <w:r>
+        <w:rPr>
+          <w:rFonts w:hint="eastAsia"/>
+        </w:rPr>
+        <w:t>D</w:t>
+      </w:r>
+      <w:r>
+        <w:t>ataFileCache</w:t>
+      </w:r>
+      <w:r>
+        <w:rPr>
+          <w:rFonts w:hint="eastAsia"/>
+        </w:rPr>
+        <w:t>里有文件名</w:t>
+      </w:r>
+    </w:p>
+    <w:p>
+      <w:pPr>
+        <w:ind w:left="420" w:hanging="420"/>
+        <w:rPr>
+          <w:rFonts w:hint="eastAsia"/>
+        </w:rPr>
+      </w:pPr>
+      <w:r>
+        <w:t>create cached table c1(v1 char(10), v2 char(10));</w:t>
+      </w:r>
     </w:p>
     <w:sectPr>
       <w:pgSz w:w="11906" w:h="16838"/>

</xml_diff>